<commit_message>
add the missing part of Chap1, 2
</commit_message>
<xml_diff>
--- a/Chapter_2.docx
+++ b/Chapter_2.docx
@@ -149,7 +149,21 @@
         <w:rPr>
           <w:rFonts w:ascii="Consolas" w:hAnsi="Consolas"/>
         </w:rPr>
-        <w:t>x = 0:pi/100:2*pi:</w:t>
+        <w:t xml:space="preserve">x = </w:t>
+      </w:r>
+      <w:proofErr w:type="gramStart"/>
+      <w:r>
+        <w:rPr>
+          <w:rFonts w:ascii="Consolas" w:hAnsi="Consolas"/>
+        </w:rPr>
+        <w:t>0:pi</w:t>
+      </w:r>
+      <w:proofErr w:type="gramEnd"/>
+      <w:r>
+        <w:rPr>
+          <w:rFonts w:ascii="Consolas" w:hAnsi="Consolas"/>
+        </w:rPr>
+        <w:t>/100:2*pi:</w:t>
       </w:r>
     </w:p>
     <w:p>
@@ -1088,11 +1102,19 @@
           <w:rFonts w:ascii="Consolas" w:hAnsi="Consolas"/>
         </w:rPr>
       </w:pPr>
-      <w:r>
-        <w:rPr>
-          <w:rFonts w:ascii="Consolas" w:hAnsi="Consolas"/>
-        </w:rPr>
-        <w:t>title("An example of generating a waveform using a sinusoid"):</w:t>
+      <w:proofErr w:type="gramStart"/>
+      <w:r>
+        <w:rPr>
+          <w:rFonts w:ascii="Consolas" w:hAnsi="Consolas"/>
+        </w:rPr>
+        <w:t>title(</w:t>
+      </w:r>
+      <w:proofErr w:type="gramEnd"/>
+      <w:r>
+        <w:rPr>
+          <w:rFonts w:ascii="Consolas" w:hAnsi="Consolas"/>
+        </w:rPr>
+        <w:t>"An example of generating a waveform using a sinusoid"):</w:t>
       </w:r>
     </w:p>
     <w:p>
@@ -1277,6 +1299,7 @@
         <w:rPr>
           <w:b/>
           <w:bCs/>
+          <w:noProof/>
           <w:lang w:val="vi-VN"/>
         </w:rPr>
         <w:lastRenderedPageBreak/>
@@ -1364,6 +1387,142 @@
     <w:p>
       <w:pPr>
         <w:rPr>
+          <w:rFonts w:ascii="Consolas" w:hAnsi="Consolas"/>
+        </w:rPr>
+      </w:pPr>
+      <w:r>
+        <w:rPr>
+          <w:rFonts w:ascii="Consolas" w:hAnsi="Consolas"/>
+        </w:rPr>
+        <w:t xml:space="preserve">x = </w:t>
+      </w:r>
+      <w:proofErr w:type="gramStart"/>
+      <w:r>
+        <w:rPr>
+          <w:rFonts w:ascii="Consolas" w:hAnsi="Consolas"/>
+        </w:rPr>
+        <w:t>0:pi</w:t>
+      </w:r>
+      <w:proofErr w:type="gramEnd"/>
+      <w:r>
+        <w:rPr>
+          <w:rFonts w:ascii="Consolas" w:hAnsi="Consolas"/>
+        </w:rPr>
+        <w:t>/100:2*pi</w:t>
+      </w:r>
+    </w:p>
+    <w:p>
+      <w:pPr>
+        <w:rPr>
+          <w:rFonts w:ascii="Consolas" w:hAnsi="Consolas"/>
+        </w:rPr>
+      </w:pPr>
+      <w:r>
+        <w:rPr>
+          <w:rFonts w:ascii="Consolas" w:hAnsi="Consolas"/>
+        </w:rPr>
+        <w:t>wave_2 = cos(x*3) + cos(x*7-2)</w:t>
+      </w:r>
+    </w:p>
+    <w:p>
+      <w:pPr>
+        <w:rPr>
+          <w:rFonts w:ascii="Consolas" w:hAnsi="Consolas"/>
+        </w:rPr>
+      </w:pPr>
+      <w:r>
+        <w:rPr>
+          <w:rFonts w:ascii="Consolas" w:hAnsi="Consolas"/>
+        </w:rPr>
+        <w:t>figure, plot(wave_2)</w:t>
+      </w:r>
+    </w:p>
+    <w:p>
+      <w:pPr>
+        <w:rPr>
+          <w:rFonts w:ascii="Consolas" w:hAnsi="Consolas"/>
+        </w:rPr>
+      </w:pPr>
+      <w:proofErr w:type="spellStart"/>
+      <w:r>
+        <w:rPr>
+          <w:rFonts w:ascii="Consolas" w:hAnsi="Consolas"/>
+        </w:rPr>
+        <w:t>xlabel</w:t>
+      </w:r>
+      <w:proofErr w:type="spellEnd"/>
+      <w:r>
+        <w:rPr>
+          <w:rFonts w:ascii="Consolas" w:hAnsi="Consolas"/>
+        </w:rPr>
+        <w:t>("Angle")</w:t>
+      </w:r>
+    </w:p>
+    <w:p>
+      <w:pPr>
+        <w:rPr>
+          <w:rFonts w:ascii="Consolas" w:hAnsi="Consolas"/>
+        </w:rPr>
+      </w:pPr>
+      <w:proofErr w:type="spellStart"/>
+      <w:r>
+        <w:rPr>
+          <w:rFonts w:ascii="Consolas" w:hAnsi="Consolas"/>
+        </w:rPr>
+        <w:t>ylabel</w:t>
+      </w:r>
+      <w:proofErr w:type="spellEnd"/>
+      <w:r>
+        <w:rPr>
+          <w:rFonts w:ascii="Consolas" w:hAnsi="Consolas"/>
+        </w:rPr>
+        <w:t>("Amplitude")</w:t>
+      </w:r>
+    </w:p>
+    <w:p>
+      <w:pPr>
+        <w:rPr>
+          <w:rFonts w:ascii="Consolas" w:hAnsi="Consolas"/>
+        </w:rPr>
+      </w:pPr>
+      <w:proofErr w:type="gramStart"/>
+      <w:r>
+        <w:rPr>
+          <w:rFonts w:ascii="Consolas" w:hAnsi="Consolas"/>
+        </w:rPr>
+        <w:t>title(</w:t>
+      </w:r>
+      <w:proofErr w:type="gramEnd"/>
+      <w:r>
+        <w:rPr>
+          <w:rFonts w:ascii="Consolas" w:hAnsi="Consolas"/>
+        </w:rPr>
+        <w:t>"How to simulate PPG waveforms using sinusoids in</w:t>
+      </w:r>
+      <w:r>
+        <w:rPr>
+          <w:rFonts w:ascii="Consolas" w:hAnsi="Consolas"/>
+        </w:rPr>
+        <w:t xml:space="preserve"> </w:t>
+      </w:r>
+      <w:proofErr w:type="spellStart"/>
+      <w:r>
+        <w:rPr>
+          <w:rFonts w:ascii="Consolas" w:hAnsi="Consolas"/>
+        </w:rPr>
+        <w:t>Matlab</w:t>
+      </w:r>
+      <w:proofErr w:type="spellEnd"/>
+      <w:r>
+        <w:rPr>
+          <w:rFonts w:ascii="Consolas" w:hAnsi="Consolas"/>
+        </w:rPr>
+        <w:t>.")</w:t>
+      </w:r>
+    </w:p>
+    <w:p>
+      <w:pPr>
+        <w:rPr>
           <w:b/>
           <w:bCs/>
           <w:lang w:val="vi-VN"/>
@@ -1402,7 +1561,21 @@
         <w:rPr>
           <w:rFonts w:ascii="Consolas" w:hAnsi="Consolas"/>
         </w:rPr>
-        <w:t>x = 0:pi/100:2*pi:</w:t>
+        <w:t xml:space="preserve">x = </w:t>
+      </w:r>
+      <w:proofErr w:type="gramStart"/>
+      <w:r>
+        <w:rPr>
+          <w:rFonts w:ascii="Consolas" w:hAnsi="Consolas"/>
+        </w:rPr>
+        <w:t>0:pi</w:t>
+      </w:r>
+      <w:proofErr w:type="gramEnd"/>
+      <w:r>
+        <w:rPr>
+          <w:rFonts w:ascii="Consolas" w:hAnsi="Consolas"/>
+        </w:rPr>
+        <w:t>/100:2*pi:</w:t>
       </w:r>
     </w:p>
     <w:p>
@@ -2610,11 +2783,19 @@
           <w:rFonts w:ascii="Consolas" w:hAnsi="Consolas"/>
         </w:rPr>
       </w:pPr>
-      <w:r>
-        <w:rPr>
-          <w:rFonts w:ascii="Consolas" w:hAnsi="Consolas"/>
-        </w:rPr>
-        <w:t xml:space="preserve">title("How to simulate PPG waveforms using sinusoids in </w:t>
+      <w:proofErr w:type="gramStart"/>
+      <w:r>
+        <w:rPr>
+          <w:rFonts w:ascii="Consolas" w:hAnsi="Consolas"/>
+        </w:rPr>
+        <w:t>title(</w:t>
+      </w:r>
+      <w:proofErr w:type="gramEnd"/>
+      <w:r>
+        <w:rPr>
+          <w:rFonts w:ascii="Consolas" w:hAnsi="Consolas"/>
+        </w:rPr>
+        <w:t xml:space="preserve">"How to simulate PPG waveforms using sinusoids in </w:t>
       </w:r>
       <w:proofErr w:type="spellStart"/>
       <w:r>
@@ -2641,6 +2822,7 @@
       </w:pPr>
       <w:proofErr w:type="spellStart"/>
       <w:r>
+        <w:lastRenderedPageBreak/>
         <w:t>Đặt</w:t>
       </w:r>
       <w:proofErr w:type="spellEnd"/>
@@ -2877,9 +3059,9 @@
         <w:rPr>
           <w:b/>
           <w:bCs/>
+          <w:noProof/>
           <w:lang w:val="vi-VN"/>
         </w:rPr>
-        <w:lastRenderedPageBreak/>
         <w:drawing>
           <wp:inline distT="0" distB="0" distL="0" distR="0" wp14:anchorId="7A98417D" wp14:editId="05B3015D">
             <wp:extent cx="5943600" cy="3587115"/>
@@ -3130,11 +3312,19 @@
         <w:rPr>
           <w:rFonts w:ascii="Consolas" w:hAnsi="Consolas"/>
         </w:rPr>
-        <w:t>a = 1;</w:t>
+        <w:t xml:space="preserve">a = </w:t>
+      </w:r>
+      <w:proofErr w:type="gramStart"/>
+      <w:r>
+        <w:rPr>
+          <w:rFonts w:ascii="Consolas" w:hAnsi="Consolas"/>
+        </w:rPr>
+        <w:t>1;</w:t>
       </w:r>
       <w:r>
         <w:t>:</w:t>
       </w:r>
+      <w:proofErr w:type="gramEnd"/>
     </w:p>
     <w:p>
       <w:pPr>
@@ -3296,8 +3486,16 @@
         <w:rPr>
           <w:rFonts w:ascii="Consolas" w:hAnsi="Consolas"/>
         </w:rPr>
-        <w:t>mu = 50;:</w:t>
-      </w:r>
+        <w:t xml:space="preserve">mu = </w:t>
+      </w:r>
+      <w:proofErr w:type="gramStart"/>
+      <w:r>
+        <w:rPr>
+          <w:rFonts w:ascii="Consolas" w:hAnsi="Consolas"/>
+        </w:rPr>
+        <w:t>50;:</w:t>
+      </w:r>
+      <w:proofErr w:type="gramEnd"/>
     </w:p>
     <w:p>
       <w:pPr>
@@ -3483,8 +3681,16 @@
         <w:rPr>
           <w:rFonts w:ascii="Consolas" w:hAnsi="Consolas"/>
         </w:rPr>
-        <w:t>sigma = 10;:</w:t>
-      </w:r>
+        <w:t xml:space="preserve">sigma = </w:t>
+      </w:r>
+      <w:proofErr w:type="gramStart"/>
+      <w:r>
+        <w:rPr>
+          <w:rFonts w:ascii="Consolas" w:hAnsi="Consolas"/>
+        </w:rPr>
+        <w:t>10;:</w:t>
+      </w:r>
+      <w:proofErr w:type="gramEnd"/>
     </w:p>
     <w:p>
       <w:pPr>
@@ -3670,8 +3876,16 @@
         <w:rPr>
           <w:rFonts w:ascii="Consolas" w:hAnsi="Consolas"/>
         </w:rPr>
-        <w:t>x = 1:1:100;:</w:t>
-      </w:r>
+        <w:t xml:space="preserve">x = </w:t>
+      </w:r>
+      <w:proofErr w:type="gramStart"/>
+      <w:r>
+        <w:rPr>
+          <w:rFonts w:ascii="Consolas" w:hAnsi="Consolas"/>
+        </w:rPr>
+        <w:t>1:1:100;:</w:t>
+      </w:r>
+      <w:proofErr w:type="gramEnd"/>
     </w:p>
     <w:p>
       <w:pPr>
@@ -3817,7 +4031,21 @@
         <w:rPr>
           <w:rFonts w:ascii="Consolas" w:hAnsi="Consolas"/>
         </w:rPr>
-        <w:t>y = a * exp(-(((x-mu)/sigma).^2)/2);:</w:t>
+        <w:t xml:space="preserve">y = a * </w:t>
+      </w:r>
+      <w:proofErr w:type="gramStart"/>
+      <w:r>
+        <w:rPr>
+          <w:rFonts w:ascii="Consolas" w:hAnsi="Consolas"/>
+        </w:rPr>
+        <w:t>exp(</w:t>
+      </w:r>
+      <w:proofErr w:type="gramEnd"/>
+      <w:r>
+        <w:rPr>
+          <w:rFonts w:ascii="Consolas" w:hAnsi="Consolas"/>
+        </w:rPr>
+        <w:t>-(((x-mu)/sigma).^2)/2);:</w:t>
       </w:r>
     </w:p>
     <w:p>
@@ -3941,6 +4169,9 @@
         <w:t xml:space="preserve">: </w:t>
       </w:r>
       <w:r>
+        <w:rPr>
+          <w:noProof/>
+        </w:rPr>
         <w:drawing>
           <wp:inline distT="0" distB="0" distL="0" distR="0" wp14:anchorId="0EA18E6E" wp14:editId="7CC7FDB8">
             <wp:extent cx="2838846" cy="895475"/>
@@ -4187,7 +4418,21 @@
         <w:rPr>
           <w:rFonts w:ascii="Consolas" w:hAnsi="Consolas"/>
         </w:rPr>
-        <w:t>figure; plot(x, y);:</w:t>
+        <w:t xml:space="preserve">figure; </w:t>
+      </w:r>
+      <w:proofErr w:type="gramStart"/>
+      <w:r>
+        <w:rPr>
+          <w:rFonts w:ascii="Consolas" w:hAnsi="Consolas"/>
+        </w:rPr>
+        <w:t>plot(</w:t>
+      </w:r>
+      <w:proofErr w:type="gramEnd"/>
+      <w:r>
+        <w:rPr>
+          <w:rFonts w:ascii="Consolas" w:hAnsi="Consolas"/>
+        </w:rPr>
+        <w:t>x, y);:</w:t>
       </w:r>
     </w:p>
     <w:p>
@@ -4315,6 +4560,7 @@
         </w:rPr>
       </w:pPr>
       <w:proofErr w:type="spellStart"/>
+      <w:proofErr w:type="gramStart"/>
       <w:r>
         <w:rPr>
           <w:rFonts w:ascii="Consolas" w:hAnsi="Consolas"/>
@@ -4326,7 +4572,14 @@
         <w:rPr>
           <w:rFonts w:ascii="Consolas" w:hAnsi="Consolas"/>
         </w:rPr>
-        <w:t>("Sampling points");:</w:t>
+        <w:t>(</w:t>
+      </w:r>
+      <w:proofErr w:type="gramEnd"/>
+      <w:r>
+        <w:rPr>
+          <w:rFonts w:ascii="Consolas" w:hAnsi="Consolas"/>
+        </w:rPr>
+        <w:t>"Sampling points");:</w:t>
       </w:r>
     </w:p>
     <w:p>
@@ -4454,6 +4707,7 @@
         </w:rPr>
       </w:pPr>
       <w:proofErr w:type="spellStart"/>
+      <w:proofErr w:type="gramStart"/>
       <w:r>
         <w:rPr>
           <w:rFonts w:ascii="Consolas" w:hAnsi="Consolas"/>
@@ -4465,7 +4719,14 @@
         <w:rPr>
           <w:rFonts w:ascii="Consolas" w:hAnsi="Consolas"/>
         </w:rPr>
-        <w:t>("Amplitude");:</w:t>
+        <w:t>(</w:t>
+      </w:r>
+      <w:proofErr w:type="gramEnd"/>
+      <w:r>
+        <w:rPr>
+          <w:rFonts w:ascii="Consolas" w:hAnsi="Consolas"/>
+        </w:rPr>
+        <w:t>"Amplitude");:</w:t>
       </w:r>
     </w:p>
     <w:p>
@@ -4576,11 +4837,19 @@
           <w:rFonts w:ascii="Consolas" w:hAnsi="Consolas"/>
         </w:rPr>
       </w:pPr>
-      <w:r>
-        <w:rPr>
-          <w:rFonts w:ascii="Consolas" w:hAnsi="Consolas"/>
-        </w:rPr>
-        <w:t>title("An example of generating a waveform using one Gaussian function");:</w:t>
+      <w:proofErr w:type="gramStart"/>
+      <w:r>
+        <w:rPr>
+          <w:rFonts w:ascii="Consolas" w:hAnsi="Consolas"/>
+        </w:rPr>
+        <w:t>title(</w:t>
+      </w:r>
+      <w:proofErr w:type="gramEnd"/>
+      <w:r>
+        <w:rPr>
+          <w:rFonts w:ascii="Consolas" w:hAnsi="Consolas"/>
+        </w:rPr>
+        <w:t>"An example of generating a waveform using one Gaussian function");:</w:t>
       </w:r>
     </w:p>
     <w:p>
@@ -4822,6 +5091,7 @@
         <w:rPr>
           <w:b/>
           <w:bCs/>
+          <w:noProof/>
           <w:lang w:val="vi-VN"/>
         </w:rPr>
         <w:drawing>
@@ -4898,10 +5168,426 @@
     <w:p>
       <w:pPr>
         <w:rPr>
-          <w:b/>
-          <w:bCs/>
-        </w:rPr>
-      </w:pPr>
+          <w:rFonts w:ascii="Consolas" w:hAnsi="Consolas"/>
+        </w:rPr>
+      </w:pPr>
+      <w:r>
+        <w:rPr>
+          <w:rFonts w:ascii="Consolas" w:hAnsi="Consolas"/>
+        </w:rPr>
+        <w:t>a = [0.8,0.4</w:t>
+      </w:r>
+      <w:proofErr w:type="gramStart"/>
+      <w:r>
+        <w:rPr>
+          <w:rFonts w:ascii="Consolas" w:hAnsi="Consolas"/>
+        </w:rPr>
+        <w:t>];</w:t>
+      </w:r>
+      <w:proofErr w:type="gramEnd"/>
+    </w:p>
+    <w:p>
+      <w:pPr>
+        <w:rPr>
+          <w:rFonts w:ascii="Consolas" w:hAnsi="Consolas"/>
+        </w:rPr>
+      </w:pPr>
+      <w:r>
+        <w:rPr>
+          <w:rFonts w:ascii="Consolas" w:hAnsi="Consolas"/>
+        </w:rPr>
+        <w:t>mu = [25,50</w:t>
+      </w:r>
+      <w:proofErr w:type="gramStart"/>
+      <w:r>
+        <w:rPr>
+          <w:rFonts w:ascii="Consolas" w:hAnsi="Consolas"/>
+        </w:rPr>
+        <w:t>];</w:t>
+      </w:r>
+      <w:proofErr w:type="gramEnd"/>
+    </w:p>
+    <w:p>
+      <w:pPr>
+        <w:rPr>
+          <w:rFonts w:ascii="Consolas" w:hAnsi="Consolas"/>
+        </w:rPr>
+      </w:pPr>
+      <w:r>
+        <w:rPr>
+          <w:rFonts w:ascii="Consolas" w:hAnsi="Consolas"/>
+        </w:rPr>
+        <w:t>sigma = [10,20</w:t>
+      </w:r>
+      <w:proofErr w:type="gramStart"/>
+      <w:r>
+        <w:rPr>
+          <w:rFonts w:ascii="Consolas" w:hAnsi="Consolas"/>
+        </w:rPr>
+        <w:t>];</w:t>
+      </w:r>
+      <w:proofErr w:type="gramEnd"/>
+    </w:p>
+    <w:p>
+      <w:pPr>
+        <w:rPr>
+          <w:rFonts w:ascii="Consolas" w:hAnsi="Consolas"/>
+        </w:rPr>
+      </w:pPr>
+      <w:r>
+        <w:rPr>
+          <w:rFonts w:ascii="Consolas" w:hAnsi="Consolas"/>
+        </w:rPr>
+        <w:t>x = 1:1:</w:t>
+      </w:r>
+      <w:proofErr w:type="gramStart"/>
+      <w:r>
+        <w:rPr>
+          <w:rFonts w:ascii="Consolas" w:hAnsi="Consolas"/>
+        </w:rPr>
+        <w:t>100;</w:t>
+      </w:r>
+      <w:proofErr w:type="gramEnd"/>
+    </w:p>
+    <w:p>
+      <w:pPr>
+        <w:rPr>
+          <w:rFonts w:ascii="Consolas" w:hAnsi="Consolas"/>
+        </w:rPr>
+      </w:pPr>
+      <w:r>
+        <w:rPr>
+          <w:rFonts w:ascii="Consolas" w:hAnsi="Consolas"/>
+        </w:rPr>
+        <w:t xml:space="preserve">y1 = </w:t>
+      </w:r>
+      <w:proofErr w:type="gramStart"/>
+      <w:r>
+        <w:rPr>
+          <w:rFonts w:ascii="Consolas" w:hAnsi="Consolas"/>
+        </w:rPr>
+        <w:t>a(</w:t>
+      </w:r>
+      <w:proofErr w:type="gramEnd"/>
+      <w:r>
+        <w:rPr>
+          <w:rFonts w:ascii="Consolas" w:hAnsi="Consolas"/>
+        </w:rPr>
+        <w:t>1) * exp(-(((x-mu(1))/sigma(1)).^2)/2);</w:t>
+      </w:r>
+    </w:p>
+    <w:p>
+      <w:pPr>
+        <w:rPr>
+          <w:rFonts w:ascii="Consolas" w:hAnsi="Consolas"/>
+        </w:rPr>
+      </w:pPr>
+      <w:r>
+        <w:rPr>
+          <w:rFonts w:ascii="Consolas" w:hAnsi="Consolas"/>
+        </w:rPr>
+        <w:t xml:space="preserve">y2 = </w:t>
+      </w:r>
+      <w:proofErr w:type="gramStart"/>
+      <w:r>
+        <w:rPr>
+          <w:rFonts w:ascii="Consolas" w:hAnsi="Consolas"/>
+        </w:rPr>
+        <w:t>a(</w:t>
+      </w:r>
+      <w:proofErr w:type="gramEnd"/>
+      <w:r>
+        <w:rPr>
+          <w:rFonts w:ascii="Consolas" w:hAnsi="Consolas"/>
+        </w:rPr>
+        <w:t>2) * exp(-(((x-mu(2))/sigma(2)).^2)/2);</w:t>
+      </w:r>
+    </w:p>
+    <w:p>
+      <w:pPr>
+        <w:rPr>
+          <w:rFonts w:ascii="Consolas" w:hAnsi="Consolas"/>
+        </w:rPr>
+      </w:pPr>
+      <w:r>
+        <w:rPr>
+          <w:rFonts w:ascii="Consolas" w:hAnsi="Consolas"/>
+        </w:rPr>
+        <w:t xml:space="preserve">y = y1 + </w:t>
+      </w:r>
+      <w:proofErr w:type="gramStart"/>
+      <w:r>
+        <w:rPr>
+          <w:rFonts w:ascii="Consolas" w:hAnsi="Consolas"/>
+        </w:rPr>
+        <w:t>y2;</w:t>
+      </w:r>
+      <w:proofErr w:type="gramEnd"/>
+    </w:p>
+    <w:p>
+      <w:pPr>
+        <w:rPr>
+          <w:rFonts w:ascii="Consolas" w:hAnsi="Consolas"/>
+        </w:rPr>
+      </w:pPr>
+      <w:proofErr w:type="gramStart"/>
+      <w:r>
+        <w:rPr>
+          <w:rFonts w:ascii="Consolas" w:hAnsi="Consolas"/>
+        </w:rPr>
+        <w:t>figure;</w:t>
+      </w:r>
+      <w:proofErr w:type="gramEnd"/>
+      <w:r>
+        <w:rPr>
+          <w:rFonts w:ascii="Consolas" w:hAnsi="Consolas"/>
+        </w:rPr>
+        <w:t xml:space="preserve"> </w:t>
+      </w:r>
+    </w:p>
+    <w:p>
+      <w:pPr>
+        <w:rPr>
+          <w:rFonts w:ascii="Consolas" w:hAnsi="Consolas"/>
+        </w:rPr>
+      </w:pPr>
+      <w:r>
+        <w:rPr>
+          <w:rFonts w:ascii="Consolas" w:hAnsi="Consolas"/>
+        </w:rPr>
+        <w:t>plot(</w:t>
+      </w:r>
+      <w:proofErr w:type="spellStart"/>
+      <w:proofErr w:type="gramStart"/>
+      <w:r>
+        <w:rPr>
+          <w:rFonts w:ascii="Consolas" w:hAnsi="Consolas"/>
+        </w:rPr>
+        <w:t>x,y</w:t>
+      </w:r>
+      <w:proofErr w:type="gramEnd"/>
+      <w:r>
+        <w:rPr>
+          <w:rFonts w:ascii="Consolas" w:hAnsi="Consolas"/>
+        </w:rPr>
+        <w:t>,'b</w:t>
+      </w:r>
+      <w:proofErr w:type="spellEnd"/>
+      <w:r>
+        <w:rPr>
+          <w:rFonts w:ascii="Consolas" w:hAnsi="Consolas"/>
+        </w:rPr>
+        <w:t>');</w:t>
+      </w:r>
+    </w:p>
+    <w:p>
+      <w:pPr>
+        <w:rPr>
+          <w:rFonts w:ascii="Consolas" w:hAnsi="Consolas"/>
+        </w:rPr>
+      </w:pPr>
+      <w:r>
+        <w:rPr>
+          <w:rFonts w:ascii="Consolas" w:hAnsi="Consolas"/>
+        </w:rPr>
+        <w:t xml:space="preserve">hold </w:t>
+      </w:r>
+      <w:proofErr w:type="gramStart"/>
+      <w:r>
+        <w:rPr>
+          <w:rFonts w:ascii="Consolas" w:hAnsi="Consolas"/>
+        </w:rPr>
+        <w:t>on;</w:t>
+      </w:r>
+      <w:proofErr w:type="gramEnd"/>
+      <w:r>
+        <w:rPr>
+          <w:rFonts w:ascii="Consolas" w:hAnsi="Consolas"/>
+        </w:rPr>
+        <w:t xml:space="preserve"> </w:t>
+      </w:r>
+    </w:p>
+    <w:p>
+      <w:pPr>
+        <w:rPr>
+          <w:rFonts w:ascii="Consolas" w:hAnsi="Consolas"/>
+        </w:rPr>
+      </w:pPr>
+      <w:r>
+        <w:rPr>
+          <w:rFonts w:ascii="Consolas" w:hAnsi="Consolas"/>
+        </w:rPr>
+        <w:t>plot(</w:t>
+      </w:r>
+      <w:proofErr w:type="gramStart"/>
+      <w:r>
+        <w:rPr>
+          <w:rFonts w:ascii="Consolas" w:hAnsi="Consolas"/>
+        </w:rPr>
+        <w:t>x,y</w:t>
+      </w:r>
+      <w:proofErr w:type="gramEnd"/>
+      <w:r>
+        <w:rPr>
+          <w:rFonts w:ascii="Consolas" w:hAnsi="Consolas"/>
+        </w:rPr>
+        <w:t>1,'k--');</w:t>
+      </w:r>
+    </w:p>
+    <w:p>
+      <w:pPr>
+        <w:rPr>
+          <w:rFonts w:ascii="Consolas" w:hAnsi="Consolas"/>
+        </w:rPr>
+      </w:pPr>
+      <w:r>
+        <w:rPr>
+          <w:rFonts w:ascii="Consolas" w:hAnsi="Consolas"/>
+        </w:rPr>
+        <w:t>plot(</w:t>
+      </w:r>
+      <w:proofErr w:type="gramStart"/>
+      <w:r>
+        <w:rPr>
+          <w:rFonts w:ascii="Consolas" w:hAnsi="Consolas"/>
+        </w:rPr>
+        <w:t>x,y</w:t>
+      </w:r>
+      <w:proofErr w:type="gramEnd"/>
+      <w:r>
+        <w:rPr>
+          <w:rFonts w:ascii="Consolas" w:hAnsi="Consolas"/>
+        </w:rPr>
+        <w:t>2,'r--');</w:t>
+      </w:r>
+    </w:p>
+    <w:p>
+      <w:pPr>
+        <w:rPr>
+          <w:rFonts w:ascii="Consolas" w:hAnsi="Consolas"/>
+        </w:rPr>
+      </w:pPr>
+      <w:proofErr w:type="spellStart"/>
+      <w:proofErr w:type="gramStart"/>
+      <w:r>
+        <w:rPr>
+          <w:rFonts w:ascii="Consolas" w:hAnsi="Consolas"/>
+        </w:rPr>
+        <w:t>xlabel</w:t>
+      </w:r>
+      <w:proofErr w:type="spellEnd"/>
+      <w:r>
+        <w:rPr>
+          <w:rFonts w:ascii="Consolas" w:hAnsi="Consolas"/>
+        </w:rPr>
+        <w:t>(</w:t>
+      </w:r>
+      <w:proofErr w:type="gramEnd"/>
+      <w:r>
+        <w:rPr>
+          <w:rFonts w:ascii="Consolas" w:hAnsi="Consolas"/>
+        </w:rPr>
+        <w:t>"Sampling points");</w:t>
+      </w:r>
+    </w:p>
+    <w:p>
+      <w:pPr>
+        <w:rPr>
+          <w:rFonts w:ascii="Consolas" w:hAnsi="Consolas"/>
+        </w:rPr>
+      </w:pPr>
+      <w:proofErr w:type="spellStart"/>
+      <w:r>
+        <w:rPr>
+          <w:rFonts w:ascii="Consolas" w:hAnsi="Consolas"/>
+        </w:rPr>
+        <w:t>ylabel</w:t>
+      </w:r>
+      <w:proofErr w:type="spellEnd"/>
+      <w:r>
+        <w:rPr>
+          <w:rFonts w:ascii="Consolas" w:hAnsi="Consolas"/>
+        </w:rPr>
+        <w:t>("Amplitude"</w:t>
+      </w:r>
+      <w:proofErr w:type="gramStart"/>
+      <w:r>
+        <w:rPr>
+          <w:rFonts w:ascii="Consolas" w:hAnsi="Consolas"/>
+        </w:rPr>
+        <w:t>);</w:t>
+      </w:r>
+      <w:proofErr w:type="gramEnd"/>
+    </w:p>
+    <w:p>
+      <w:pPr>
+        <w:rPr>
+          <w:rFonts w:ascii="Consolas" w:hAnsi="Consolas"/>
+        </w:rPr>
+      </w:pPr>
+      <w:proofErr w:type="gramStart"/>
+      <w:r>
+        <w:rPr>
+          <w:rFonts w:ascii="Consolas" w:hAnsi="Consolas"/>
+        </w:rPr>
+        <w:t>legend(</w:t>
+      </w:r>
+      <w:proofErr w:type="gramEnd"/>
+      <w:r>
+        <w:rPr>
+          <w:rFonts w:ascii="Consolas" w:hAnsi="Consolas"/>
+        </w:rPr>
+        <w:t>"Synthetic PPG","1^{</w:t>
+      </w:r>
+      <w:proofErr w:type="spellStart"/>
+      <w:r>
+        <w:rPr>
+          <w:rFonts w:ascii="Consolas" w:hAnsi="Consolas"/>
+        </w:rPr>
+        <w:t>st</w:t>
+      </w:r>
+      <w:proofErr w:type="spellEnd"/>
+      <w:r>
+        <w:rPr>
+          <w:rFonts w:ascii="Consolas" w:hAnsi="Consolas"/>
+        </w:rPr>
+        <w:t>} Gaussian","2^{</w:t>
+      </w:r>
+      <w:proofErr w:type="spellStart"/>
+      <w:r>
+        <w:rPr>
+          <w:rFonts w:ascii="Consolas" w:hAnsi="Consolas"/>
+        </w:rPr>
+        <w:t>nd</w:t>
+      </w:r>
+      <w:proofErr w:type="spellEnd"/>
+      <w:r>
+        <w:rPr>
+          <w:rFonts w:ascii="Consolas" w:hAnsi="Consolas"/>
+        </w:rPr>
+        <w:t>} Gaussian");</w:t>
+      </w:r>
+    </w:p>
+    <w:p>
+      <w:pPr>
+        <w:rPr>
+          <w:rFonts w:ascii="Consolas" w:hAnsi="Consolas"/>
+        </w:rPr>
+      </w:pPr>
+      <w:proofErr w:type="gramStart"/>
+      <w:r>
+        <w:rPr>
+          <w:rFonts w:ascii="Consolas" w:hAnsi="Consolas"/>
+        </w:rPr>
+        <w:t>title(</w:t>
+      </w:r>
+      <w:proofErr w:type="gramEnd"/>
+      <w:r>
+        <w:rPr>
+          <w:rFonts w:ascii="Consolas" w:hAnsi="Consolas"/>
+        </w:rPr>
+        <w:t>"An example of generating a waveform using two Gaussian functions");</w:t>
+      </w:r>
     </w:p>
     <w:p>
       <w:pPr>
@@ -4934,8 +5620,16 @@
         <w:rPr>
           <w:rFonts w:ascii="Consolas" w:hAnsi="Consolas"/>
         </w:rPr>
-        <w:t>a = [0.8, 0.4];:</w:t>
-      </w:r>
+        <w:t>a = [0.8, 0.4</w:t>
+      </w:r>
+      <w:proofErr w:type="gramStart"/>
+      <w:r>
+        <w:rPr>
+          <w:rFonts w:ascii="Consolas" w:hAnsi="Consolas"/>
+        </w:rPr>
+        <w:t>];:</w:t>
+      </w:r>
+      <w:proofErr w:type="gramEnd"/>
     </w:p>
     <w:p>
       <w:pPr>
@@ -5007,7 +5701,15 @@
       </w:r>
       <w:proofErr w:type="spellEnd"/>
       <w:r>
-        <w:t xml:space="preserve"> Gaussian. a(1) = 0.8 </w:t>
+        <w:t xml:space="preserve"> Gaussian. </w:t>
+      </w:r>
+      <w:proofErr w:type="gramStart"/>
+      <w:r>
+        <w:t>a(</w:t>
+      </w:r>
+      <w:proofErr w:type="gramEnd"/>
+      <w:r>
+        <w:t xml:space="preserve">1) = 0.8 </w:t>
       </w:r>
       <w:proofErr w:type="spellStart"/>
       <w:r>
@@ -5113,8 +5815,16 @@
         <w:rPr>
           <w:rFonts w:ascii="Consolas" w:hAnsi="Consolas"/>
         </w:rPr>
-        <w:t>mu = [25, 50];:</w:t>
-      </w:r>
+        <w:t>mu = [25, 50</w:t>
+      </w:r>
+      <w:proofErr w:type="gramStart"/>
+      <w:r>
+        <w:rPr>
+          <w:rFonts w:ascii="Consolas" w:hAnsi="Consolas"/>
+        </w:rPr>
+        <w:t>];:</w:t>
+      </w:r>
+      <w:proofErr w:type="gramEnd"/>
     </w:p>
     <w:p>
       <w:pPr>
@@ -5186,7 +5896,15 @@
       </w:r>
       <w:proofErr w:type="spellEnd"/>
       <w:r>
-        <w:t xml:space="preserve"> Gaussian. mu(1) = 25 </w:t>
+        <w:t xml:space="preserve"> Gaussian. </w:t>
+      </w:r>
+      <w:proofErr w:type="gramStart"/>
+      <w:r>
+        <w:t>mu(</w:t>
+      </w:r>
+      <w:proofErr w:type="gramEnd"/>
+      <w:r>
+        <w:t xml:space="preserve">1) = 25 </w:t>
       </w:r>
       <w:proofErr w:type="spellStart"/>
       <w:r>
@@ -5292,8 +6010,16 @@
         <w:rPr>
           <w:rFonts w:ascii="Consolas" w:hAnsi="Consolas"/>
         </w:rPr>
-        <w:t>sigma = [10, 20];:</w:t>
-      </w:r>
+        <w:t>sigma = [10, 20</w:t>
+      </w:r>
+      <w:proofErr w:type="gramStart"/>
+      <w:r>
+        <w:rPr>
+          <w:rFonts w:ascii="Consolas" w:hAnsi="Consolas"/>
+        </w:rPr>
+        <w:t>];:</w:t>
+      </w:r>
+      <w:proofErr w:type="gramEnd"/>
     </w:p>
     <w:p>
       <w:pPr>
@@ -5373,7 +6099,15 @@
       </w:r>
       <w:proofErr w:type="spellEnd"/>
       <w:r>
-        <w:t xml:space="preserve"> Gaussian. sigma(1) = 10 </w:t>
+        <w:t xml:space="preserve"> Gaussian. </w:t>
+      </w:r>
+      <w:proofErr w:type="gramStart"/>
+      <w:r>
+        <w:t>sigma(</w:t>
+      </w:r>
+      <w:proofErr w:type="gramEnd"/>
+      <w:r>
+        <w:t xml:space="preserve">1) = 10 </w:t>
       </w:r>
       <w:proofErr w:type="spellStart"/>
       <w:r>
@@ -5463,8 +6197,17 @@
         <w:rPr>
           <w:rFonts w:ascii="Consolas" w:hAnsi="Consolas"/>
         </w:rPr>
-        <w:t>x = 1:1:100;:</w:t>
-      </w:r>
+        <w:lastRenderedPageBreak/>
+        <w:t xml:space="preserve">x = </w:t>
+      </w:r>
+      <w:proofErr w:type="gramStart"/>
+      <w:r>
+        <w:rPr>
+          <w:rFonts w:ascii="Consolas" w:hAnsi="Consolas"/>
+        </w:rPr>
+        <w:t>1:1:100;:</w:t>
+      </w:r>
+      <w:proofErr w:type="gramEnd"/>
     </w:p>
     <w:p>
       <w:pPr>
@@ -5642,7 +6385,21 @@
         <w:rPr>
           <w:rFonts w:ascii="Consolas" w:hAnsi="Consolas"/>
         </w:rPr>
-        <w:t>y1 = a(1) * exp(-(((x-mu(1))/sigma(1)).^2)/2);:</w:t>
+        <w:t xml:space="preserve">y1 = </w:t>
+      </w:r>
+      <w:proofErr w:type="gramStart"/>
+      <w:r>
+        <w:rPr>
+          <w:rFonts w:ascii="Consolas" w:hAnsi="Consolas"/>
+        </w:rPr>
+        <w:t>a(</w:t>
+      </w:r>
+      <w:proofErr w:type="gramEnd"/>
+      <w:r>
+        <w:rPr>
+          <w:rFonts w:ascii="Consolas" w:hAnsi="Consolas"/>
+        </w:rPr>
+        <w:t>1) * exp(-(((x-mu(1))/sigma(1)).^2)/2);:</w:t>
       </w:r>
     </w:p>
     <w:p>
@@ -5742,12 +6499,17 @@
         <w:t xml:space="preserve"> </w:t>
       </w:r>
       <w:proofErr w:type="spellStart"/>
+      <w:proofErr w:type="gramStart"/>
       <w:r>
         <w:t>a</w:t>
       </w:r>
       <w:proofErr w:type="spellEnd"/>
       <w:r>
-        <w:t xml:space="preserve">(1), mu(1) </w:t>
+        <w:t>(</w:t>
+      </w:r>
+      <w:proofErr w:type="gramEnd"/>
+      <w:r>
+        <w:t xml:space="preserve">1), mu(1) </w:t>
       </w:r>
       <w:proofErr w:type="spellStart"/>
       <w:r>
@@ -5773,7 +6535,21 @@
         <w:rPr>
           <w:rFonts w:ascii="Consolas" w:hAnsi="Consolas"/>
         </w:rPr>
-        <w:t>y2 = a(2) * exp(-(((x-mu(2))/sigma(2)).^2)/2);:</w:t>
+        <w:t xml:space="preserve">y2 = </w:t>
+      </w:r>
+      <w:proofErr w:type="gramStart"/>
+      <w:r>
+        <w:rPr>
+          <w:rFonts w:ascii="Consolas" w:hAnsi="Consolas"/>
+        </w:rPr>
+        <w:t>a(</w:t>
+      </w:r>
+      <w:proofErr w:type="gramEnd"/>
+      <w:r>
+        <w:rPr>
+          <w:rFonts w:ascii="Consolas" w:hAnsi="Consolas"/>
+        </w:rPr>
+        <w:t>2) * exp(-(((x-mu(2))/sigma(2)).^2)/2);:</w:t>
       </w:r>
     </w:p>
     <w:p>
@@ -5873,12 +6649,17 @@
         <w:t xml:space="preserve"> </w:t>
       </w:r>
       <w:proofErr w:type="spellStart"/>
+      <w:proofErr w:type="gramStart"/>
       <w:r>
         <w:t>a</w:t>
       </w:r>
       <w:proofErr w:type="spellEnd"/>
       <w:r>
-        <w:t xml:space="preserve">(2), mu(2) </w:t>
+        <w:t>(</w:t>
+      </w:r>
+      <w:proofErr w:type="gramEnd"/>
+      <w:r>
+        <w:t xml:space="preserve">2), mu(2) </w:t>
       </w:r>
       <w:proofErr w:type="spellStart"/>
       <w:r>
@@ -5904,8 +6685,16 @@
         <w:rPr>
           <w:rFonts w:ascii="Consolas" w:hAnsi="Consolas"/>
         </w:rPr>
-        <w:t>y = y1 + y2;:</w:t>
-      </w:r>
+        <w:t>y = y1 + y</w:t>
+      </w:r>
+      <w:proofErr w:type="gramStart"/>
+      <w:r>
+        <w:rPr>
+          <w:rFonts w:ascii="Consolas" w:hAnsi="Consolas"/>
+        </w:rPr>
+        <w:t>2;:</w:t>
+      </w:r>
+      <w:proofErr w:type="gramEnd"/>
     </w:p>
     <w:p>
       <w:pPr>
@@ -6035,7 +6824,21 @@
         <w:rPr>
           <w:rFonts w:ascii="Consolas" w:hAnsi="Consolas"/>
         </w:rPr>
-        <w:t>figure; plot(x, y, 'b');:</w:t>
+        <w:t xml:space="preserve">figure; </w:t>
+      </w:r>
+      <w:proofErr w:type="gramStart"/>
+      <w:r>
+        <w:rPr>
+          <w:rFonts w:ascii="Consolas" w:hAnsi="Consolas"/>
+        </w:rPr>
+        <w:t>plot(</w:t>
+      </w:r>
+      <w:proofErr w:type="gramEnd"/>
+      <w:r>
+        <w:rPr>
+          <w:rFonts w:ascii="Consolas" w:hAnsi="Consolas"/>
+        </w:rPr>
+        <w:t>x, y, 'b');:</w:t>
       </w:r>
     </w:p>
     <w:p>
@@ -6150,7 +6953,21 @@
         <w:rPr>
           <w:rFonts w:ascii="Consolas" w:hAnsi="Consolas"/>
         </w:rPr>
-        <w:t>hold on; plot(x, y1, 'k--'); plot(x, y2, 'r--');:</w:t>
+        <w:t xml:space="preserve">hold on; </w:t>
+      </w:r>
+      <w:proofErr w:type="gramStart"/>
+      <w:r>
+        <w:rPr>
+          <w:rFonts w:ascii="Consolas" w:hAnsi="Consolas"/>
+        </w:rPr>
+        <w:t>plot(</w:t>
+      </w:r>
+      <w:proofErr w:type="gramEnd"/>
+      <w:r>
+        <w:rPr>
+          <w:rFonts w:ascii="Consolas" w:hAnsi="Consolas"/>
+        </w:rPr>
+        <w:t>x, y1, 'k--'); plot(x, y2, 'r--');:</w:t>
       </w:r>
     </w:p>
     <w:p>
@@ -6462,6 +7279,7 @@
         </w:rPr>
       </w:pPr>
       <w:proofErr w:type="spellStart"/>
+      <w:proofErr w:type="gramStart"/>
       <w:r>
         <w:rPr>
           <w:rFonts w:ascii="Consolas" w:hAnsi="Consolas"/>
@@ -6473,7 +7291,14 @@
         <w:rPr>
           <w:rFonts w:ascii="Consolas" w:hAnsi="Consolas"/>
         </w:rPr>
-        <w:t>("Sampling points");:</w:t>
+        <w:t>(</w:t>
+      </w:r>
+      <w:proofErr w:type="gramEnd"/>
+      <w:r>
+        <w:rPr>
+          <w:rFonts w:ascii="Consolas" w:hAnsi="Consolas"/>
+        </w:rPr>
+        <w:t>"Sampling points");:</w:t>
       </w:r>
     </w:p>
     <w:p>
@@ -6617,6 +7442,7 @@
         </w:rPr>
       </w:pPr>
       <w:proofErr w:type="spellStart"/>
+      <w:proofErr w:type="gramStart"/>
       <w:r>
         <w:rPr>
           <w:rFonts w:ascii="Consolas" w:hAnsi="Consolas"/>
@@ -6628,7 +7454,14 @@
         <w:rPr>
           <w:rFonts w:ascii="Consolas" w:hAnsi="Consolas"/>
         </w:rPr>
-        <w:t>("Amplitude");:</w:t>
+        <w:t>(</w:t>
+      </w:r>
+      <w:proofErr w:type="gramEnd"/>
+      <w:r>
+        <w:rPr>
+          <w:rFonts w:ascii="Consolas" w:hAnsi="Consolas"/>
+        </w:rPr>
+        <w:t>"Amplitude");:</w:t>
       </w:r>
     </w:p>
     <w:p>
@@ -6747,12 +7580,19 @@
           <w:rFonts w:ascii="Consolas" w:hAnsi="Consolas"/>
         </w:rPr>
       </w:pPr>
-      <w:r>
-        <w:rPr>
-          <w:rFonts w:ascii="Consolas" w:hAnsi="Consolas"/>
-        </w:rPr>
-        <w:lastRenderedPageBreak/>
-        <w:t>legend("Synthetic PPG", "1^{</w:t>
+      <w:proofErr w:type="gramStart"/>
+      <w:r>
+        <w:rPr>
+          <w:rFonts w:ascii="Consolas" w:hAnsi="Consolas"/>
+        </w:rPr>
+        <w:t>legend(</w:t>
+      </w:r>
+      <w:proofErr w:type="gramEnd"/>
+      <w:r>
+        <w:rPr>
+          <w:rFonts w:ascii="Consolas" w:hAnsi="Consolas"/>
+        </w:rPr>
+        <w:t>"Synthetic PPG", "1^{</w:t>
       </w:r>
       <w:proofErr w:type="spellStart"/>
       <w:r>
@@ -6979,11 +7819,19 @@
           <w:rFonts w:ascii="Consolas" w:hAnsi="Consolas"/>
         </w:rPr>
       </w:pPr>
-      <w:r>
-        <w:rPr>
-          <w:rFonts w:ascii="Consolas" w:hAnsi="Consolas"/>
-        </w:rPr>
-        <w:t>title("An example of generating a waveform using two Gaussian functions");:</w:t>
+      <w:proofErr w:type="gramStart"/>
+      <w:r>
+        <w:rPr>
+          <w:rFonts w:ascii="Consolas" w:hAnsi="Consolas"/>
+        </w:rPr>
+        <w:t>title(</w:t>
+      </w:r>
+      <w:proofErr w:type="gramEnd"/>
+      <w:r>
+        <w:rPr>
+          <w:rFonts w:ascii="Consolas" w:hAnsi="Consolas"/>
+        </w:rPr>
+        <w:t>"An example of generating a waveform using two Gaussian functions");:</w:t>
       </w:r>
     </w:p>
     <w:p>
@@ -7222,7 +8070,9 @@
         <w:rPr>
           <w:b/>
           <w:bCs/>
-        </w:rPr>
+          <w:noProof/>
+        </w:rPr>
+        <w:lastRenderedPageBreak/>
         <w:drawing>
           <wp:inline distT="0" distB="0" distL="0" distR="0" wp14:anchorId="50DA2930" wp14:editId="36861089">
             <wp:extent cx="5943600" cy="3188970"/>
@@ -7618,8 +8468,16 @@
         <w:rPr>
           <w:rFonts w:ascii="Consolas" w:hAnsi="Consolas"/>
         </w:rPr>
-        <w:t>Duration = 1;:</w:t>
-      </w:r>
+        <w:t xml:space="preserve">Duration = </w:t>
+      </w:r>
+      <w:proofErr w:type="gramStart"/>
+      <w:r>
+        <w:rPr>
+          <w:rFonts w:ascii="Consolas" w:hAnsi="Consolas"/>
+        </w:rPr>
+        <w:t>1;:</w:t>
+      </w:r>
+      <w:proofErr w:type="gramEnd"/>
     </w:p>
     <w:p>
       <w:pPr>
@@ -7888,8 +8746,16 @@
         <w:rPr>
           <w:rFonts w:ascii="Consolas" w:hAnsi="Consolas"/>
         </w:rPr>
-        <w:t>a = [0.82, 0.4];:</w:t>
-      </w:r>
+        <w:t>a = [0.82, 0.4</w:t>
+      </w:r>
+      <w:proofErr w:type="gramStart"/>
+      <w:r>
+        <w:rPr>
+          <w:rFonts w:ascii="Consolas" w:hAnsi="Consolas"/>
+        </w:rPr>
+        <w:t>];:</w:t>
+      </w:r>
+      <w:proofErr w:type="gramEnd"/>
     </w:p>
     <w:p>
       <w:pPr>
@@ -7970,7 +8836,15 @@
       </w:r>
       <w:proofErr w:type="spellEnd"/>
       <w:r>
-        <w:t xml:space="preserve"> Gaussian. a(1) = 0.82 </w:t>
+        <w:t xml:space="preserve"> Gaussian. </w:t>
+      </w:r>
+      <w:proofErr w:type="gramStart"/>
+      <w:r>
+        <w:t>a(</w:t>
+      </w:r>
+      <w:proofErr w:type="gramEnd"/>
+      <w:r>
+        <w:t xml:space="preserve">1) = 0.82 </w:t>
       </w:r>
       <w:proofErr w:type="spellStart"/>
       <w:r>
@@ -8060,8 +8934,16 @@
         <w:rPr>
           <w:rFonts w:ascii="Consolas" w:hAnsi="Consolas"/>
         </w:rPr>
-        <w:t>mu = [-pi/2, 0];:</w:t>
-      </w:r>
+        <w:t>mu = [-pi/2, 0</w:t>
+      </w:r>
+      <w:proofErr w:type="gramStart"/>
+      <w:r>
+        <w:rPr>
+          <w:rFonts w:ascii="Consolas" w:hAnsi="Consolas"/>
+        </w:rPr>
+        <w:t>];:</w:t>
+      </w:r>
+      <w:proofErr w:type="gramEnd"/>
     </w:p>
     <w:p>
       <w:pPr>
@@ -8141,7 +9023,15 @@
       </w:r>
       <w:proofErr w:type="spellEnd"/>
       <w:r>
-        <w:t xml:space="preserve"> Gaussian. mu(1) = -pi/2 </w:t>
+        <w:t xml:space="preserve"> Gaussian. </w:t>
+      </w:r>
+      <w:proofErr w:type="gramStart"/>
+      <w:r>
+        <w:t>mu(</w:t>
+      </w:r>
+      <w:proofErr w:type="gramEnd"/>
+      <w:r>
+        <w:t xml:space="preserve">1) = -pi/2 </w:t>
       </w:r>
       <w:proofErr w:type="spellStart"/>
       <w:r>
@@ -8231,8 +9121,16 @@
         <w:rPr>
           <w:rFonts w:ascii="Consolas" w:hAnsi="Consolas"/>
         </w:rPr>
-        <w:t>sigma = [0.6, 1.2];:</w:t>
-      </w:r>
+        <w:t>sigma = [0.6, 1.2</w:t>
+      </w:r>
+      <w:proofErr w:type="gramStart"/>
+      <w:r>
+        <w:rPr>
+          <w:rFonts w:ascii="Consolas" w:hAnsi="Consolas"/>
+        </w:rPr>
+        <w:t>];:</w:t>
+      </w:r>
+      <w:proofErr w:type="gramEnd"/>
     </w:p>
     <w:p>
       <w:pPr>
@@ -8320,7 +9218,15 @@
       </w:r>
       <w:proofErr w:type="spellEnd"/>
       <w:r>
-        <w:t xml:space="preserve"> Gaussian. sigma(1) = 0.6 </w:t>
+        <w:t xml:space="preserve"> Gaussian. </w:t>
+      </w:r>
+      <w:proofErr w:type="gramStart"/>
+      <w:r>
+        <w:t>sigma(</w:t>
+      </w:r>
+      <w:proofErr w:type="gramEnd"/>
+      <w:r>
+        <w:t xml:space="preserve">1) = 0.6 </w:t>
       </w:r>
       <w:proofErr w:type="spellStart"/>
       <w:r>
@@ -8410,8 +9316,16 @@
         <w:rPr>
           <w:rFonts w:ascii="Consolas" w:hAnsi="Consolas"/>
         </w:rPr>
-        <w:t>Samples = Fs/Duration;:</w:t>
-      </w:r>
+        <w:t>Samples = Fs/</w:t>
+      </w:r>
+      <w:proofErr w:type="gramStart"/>
+      <w:r>
+        <w:rPr>
+          <w:rFonts w:ascii="Consolas" w:hAnsi="Consolas"/>
+        </w:rPr>
+        <w:t>Duration;:</w:t>
+      </w:r>
+      <w:proofErr w:type="gramEnd"/>
     </w:p>
     <w:p>
       <w:pPr>
@@ -8589,8 +9503,16 @@
         <w:rPr>
           <w:rFonts w:ascii="Consolas" w:hAnsi="Consolas"/>
         </w:rPr>
-        <w:t xml:space="preserve"> = 2*pi/Samples;:</w:t>
-      </w:r>
+        <w:t xml:space="preserve"> = 2*pi/</w:t>
+      </w:r>
+      <w:proofErr w:type="gramStart"/>
+      <w:r>
+        <w:rPr>
+          <w:rFonts w:ascii="Consolas" w:hAnsi="Consolas"/>
+        </w:rPr>
+        <w:t>Samples;:</w:t>
+      </w:r>
+      <w:proofErr w:type="gramEnd"/>
     </w:p>
     <w:p>
       <w:pPr>
@@ -8751,7 +9673,14 @@
         <w:rPr>
           <w:rFonts w:ascii="Consolas" w:hAnsi="Consolas"/>
         </w:rPr>
-        <w:t>pi+V_angle</w:t>
+        <w:t>pi+V_</w:t>
+      </w:r>
+      <w:proofErr w:type="gramStart"/>
+      <w:r>
+        <w:rPr>
+          <w:rFonts w:ascii="Consolas" w:hAnsi="Consolas"/>
+        </w:rPr>
+        <w:t>angle</w:t>
       </w:r>
       <w:proofErr w:type="spellEnd"/>
       <w:r>
@@ -8765,7 +9694,14 @@
         <w:rPr>
           <w:rFonts w:ascii="Consolas" w:hAnsi="Consolas"/>
         </w:rPr>
-        <w:t>V_angle:pi</w:t>
+        <w:t>V</w:t>
+      </w:r>
+      <w:proofErr w:type="gramEnd"/>
+      <w:r>
+        <w:rPr>
+          <w:rFonts w:ascii="Consolas" w:hAnsi="Consolas"/>
+        </w:rPr>
+        <w:t>_angle:pi</w:t>
       </w:r>
       <w:proofErr w:type="spellEnd"/>
       <w:r>
@@ -8887,7 +9823,21 @@
         <w:rPr>
           <w:rFonts w:ascii="Consolas" w:hAnsi="Consolas"/>
         </w:rPr>
-        <w:t>y1 = a(1) * exp(-(((angle-mu(1))/sigma(1)).^2)/2);:</w:t>
+        <w:t xml:space="preserve">y1 = </w:t>
+      </w:r>
+      <w:proofErr w:type="gramStart"/>
+      <w:r>
+        <w:rPr>
+          <w:rFonts w:ascii="Consolas" w:hAnsi="Consolas"/>
+        </w:rPr>
+        <w:t>a(</w:t>
+      </w:r>
+      <w:proofErr w:type="gramEnd"/>
+      <w:r>
+        <w:rPr>
+          <w:rFonts w:ascii="Consolas" w:hAnsi="Consolas"/>
+        </w:rPr>
+        <w:t>1) * exp(-(((angle-mu(1))/sigma(1)).^2)/2);:</w:t>
       </w:r>
     </w:p>
     <w:p>
@@ -8987,12 +9937,17 @@
         <w:t xml:space="preserve"> </w:t>
       </w:r>
       <w:proofErr w:type="spellStart"/>
+      <w:proofErr w:type="gramStart"/>
       <w:r>
         <w:t>a</w:t>
       </w:r>
       <w:proofErr w:type="spellEnd"/>
       <w:r>
-        <w:t xml:space="preserve">(1), mu(1) </w:t>
+        <w:t>(</w:t>
+      </w:r>
+      <w:proofErr w:type="gramEnd"/>
+      <w:r>
+        <w:t xml:space="preserve">1), mu(1) </w:t>
       </w:r>
       <w:proofErr w:type="spellStart"/>
       <w:r>
@@ -9018,7 +9973,21 @@
         <w:rPr>
           <w:rFonts w:ascii="Consolas" w:hAnsi="Consolas"/>
         </w:rPr>
-        <w:t>y2 = a(2) * exp(-(((angle-mu(2))/sigma(2)).^2)/2);:</w:t>
+        <w:t xml:space="preserve">y2 = </w:t>
+      </w:r>
+      <w:proofErr w:type="gramStart"/>
+      <w:r>
+        <w:rPr>
+          <w:rFonts w:ascii="Consolas" w:hAnsi="Consolas"/>
+        </w:rPr>
+        <w:t>a(</w:t>
+      </w:r>
+      <w:proofErr w:type="gramEnd"/>
+      <w:r>
+        <w:rPr>
+          <w:rFonts w:ascii="Consolas" w:hAnsi="Consolas"/>
+        </w:rPr>
+        <w:t>2) * exp(-(((angle-mu(2))/sigma(2)).^2)/2);:</w:t>
       </w:r>
     </w:p>
     <w:p>
@@ -9118,12 +10087,17 @@
         <w:t xml:space="preserve"> </w:t>
       </w:r>
       <w:proofErr w:type="spellStart"/>
+      <w:proofErr w:type="gramStart"/>
       <w:r>
         <w:t>a</w:t>
       </w:r>
       <w:proofErr w:type="spellEnd"/>
       <w:r>
-        <w:t xml:space="preserve">(2), mu(2) </w:t>
+        <w:t>(</w:t>
+      </w:r>
+      <w:proofErr w:type="gramEnd"/>
+      <w:r>
+        <w:t xml:space="preserve">2), mu(2) </w:t>
       </w:r>
       <w:proofErr w:type="spellStart"/>
       <w:r>
@@ -9149,8 +10123,16 @@
         <w:rPr>
           <w:rFonts w:ascii="Consolas" w:hAnsi="Consolas"/>
         </w:rPr>
-        <w:t>y = y1 + y2;:</w:t>
-      </w:r>
+        <w:t>y = y1 + y</w:t>
+      </w:r>
+      <w:proofErr w:type="gramStart"/>
+      <w:r>
+        <w:rPr>
+          <w:rFonts w:ascii="Consolas" w:hAnsi="Consolas"/>
+        </w:rPr>
+        <w:t>2;:</w:t>
+      </w:r>
+      <w:proofErr w:type="gramEnd"/>
     </w:p>
     <w:p>
       <w:pPr>
@@ -9264,7 +10246,21 @@
         <w:rPr>
           <w:rFonts w:ascii="Consolas" w:hAnsi="Consolas"/>
         </w:rPr>
-        <w:t>figure; plot(angle, y, 'b');:</w:t>
+        <w:t xml:space="preserve">figure; </w:t>
+      </w:r>
+      <w:proofErr w:type="gramStart"/>
+      <w:r>
+        <w:rPr>
+          <w:rFonts w:ascii="Consolas" w:hAnsi="Consolas"/>
+        </w:rPr>
+        <w:t>plot(</w:t>
+      </w:r>
+      <w:proofErr w:type="gramEnd"/>
+      <w:r>
+        <w:rPr>
+          <w:rFonts w:ascii="Consolas" w:hAnsi="Consolas"/>
+        </w:rPr>
+        <w:t>angle, y, 'b');:</w:t>
       </w:r>
     </w:p>
     <w:p>
@@ -9379,7 +10375,21 @@
         <w:rPr>
           <w:rFonts w:ascii="Consolas" w:hAnsi="Consolas"/>
         </w:rPr>
-        <w:t>hold on; plot(angle, y1, 'k-'); plot(angle, y2, 'r-');:</w:t>
+        <w:t xml:space="preserve">hold on; </w:t>
+      </w:r>
+      <w:proofErr w:type="gramStart"/>
+      <w:r>
+        <w:rPr>
+          <w:rFonts w:ascii="Consolas" w:hAnsi="Consolas"/>
+        </w:rPr>
+        <w:t>plot(</w:t>
+      </w:r>
+      <w:proofErr w:type="gramEnd"/>
+      <w:r>
+        <w:rPr>
+          <w:rFonts w:ascii="Consolas" w:hAnsi="Consolas"/>
+        </w:rPr>
+        <w:t>angle, y1, 'k-'); plot(angle, y2, 'r-');:</w:t>
       </w:r>
     </w:p>
     <w:p>
@@ -9691,6 +10701,7 @@
         </w:rPr>
       </w:pPr>
       <w:proofErr w:type="spellStart"/>
+      <w:proofErr w:type="gramStart"/>
       <w:r>
         <w:rPr>
           <w:rFonts w:ascii="Consolas" w:hAnsi="Consolas"/>
@@ -9702,7 +10713,14 @@
         <w:rPr>
           <w:rFonts w:ascii="Consolas" w:hAnsi="Consolas"/>
         </w:rPr>
-        <w:t>("Angle");:</w:t>
+        <w:t>(</w:t>
+      </w:r>
+      <w:proofErr w:type="gramEnd"/>
+      <w:r>
+        <w:rPr>
+          <w:rFonts w:ascii="Consolas" w:hAnsi="Consolas"/>
+        </w:rPr>
+        <w:t>"Angle");:</w:t>
       </w:r>
     </w:p>
     <w:p>
@@ -9822,6 +10840,7 @@
         </w:rPr>
       </w:pPr>
       <w:proofErr w:type="spellStart"/>
+      <w:proofErr w:type="gramStart"/>
       <w:r>
         <w:rPr>
           <w:rFonts w:ascii="Consolas" w:hAnsi="Consolas"/>
@@ -9833,7 +10852,14 @@
         <w:rPr>
           <w:rFonts w:ascii="Consolas" w:hAnsi="Consolas"/>
         </w:rPr>
-        <w:t>("Amplitude");:</w:t>
+        <w:t>(</w:t>
+      </w:r>
+      <w:proofErr w:type="gramEnd"/>
+      <w:r>
+        <w:rPr>
+          <w:rFonts w:ascii="Consolas" w:hAnsi="Consolas"/>
+        </w:rPr>
+        <w:t>"Amplitude");:</w:t>
       </w:r>
     </w:p>
     <w:p>
@@ -9953,6 +10979,7 @@
         </w:rPr>
       </w:pPr>
       <w:proofErr w:type="spellStart"/>
+      <w:proofErr w:type="gramStart"/>
       <w:r>
         <w:rPr>
           <w:rFonts w:ascii="Consolas" w:hAnsi="Consolas"/>
@@ -9964,7 +10991,14 @@
         <w:rPr>
           <w:rFonts w:ascii="Consolas" w:hAnsi="Consolas"/>
         </w:rPr>
-        <w:t>([-pi, pi]);:</w:t>
+        <w:t>(</w:t>
+      </w:r>
+      <w:proofErr w:type="gramEnd"/>
+      <w:r>
+        <w:rPr>
+          <w:rFonts w:ascii="Consolas" w:hAnsi="Consolas"/>
+        </w:rPr>
+        <w:t>[-pi, pi]);:</w:t>
       </w:r>
     </w:p>
     <w:p>
@@ -10068,6 +11102,7 @@
           <w:rFonts w:ascii="Consolas" w:hAnsi="Consolas"/>
         </w:rPr>
       </w:pPr>
+      <w:proofErr w:type="gramStart"/>
       <w:r>
         <w:rPr>
           <w:rFonts w:ascii="Consolas" w:hAnsi="Consolas"/>
@@ -10075,6 +11110,7 @@
         <w:t>set(</w:t>
       </w:r>
       <w:proofErr w:type="spellStart"/>
+      <w:proofErr w:type="gramEnd"/>
       <w:r>
         <w:rPr>
           <w:rFonts w:ascii="Consolas" w:hAnsi="Consolas"/>
@@ -10110,11 +11146,19 @@
         <w:t>xticklabel</w:t>
       </w:r>
       <w:proofErr w:type="spellEnd"/>
-      <w:r>
-        <w:rPr>
-          <w:rFonts w:ascii="Consolas" w:hAnsi="Consolas"/>
-        </w:rPr>
-        <w:t>', {'\pi', '0', '\pi'});:</w:t>
+      <w:proofErr w:type="gramStart"/>
+      <w:r>
+        <w:rPr>
+          <w:rFonts w:ascii="Consolas" w:hAnsi="Consolas"/>
+        </w:rPr>
+        <w:t>', {</w:t>
+      </w:r>
+      <w:proofErr w:type="gramEnd"/>
+      <w:r>
+        <w:rPr>
+          <w:rFonts w:ascii="Consolas" w:hAnsi="Consolas"/>
+        </w:rPr>
+        <w:t>'\pi', '0', '\pi'});:</w:t>
       </w:r>
     </w:p>
     <w:p>
@@ -10233,11 +11277,19 @@
           <w:rFonts w:ascii="Consolas" w:hAnsi="Consolas"/>
         </w:rPr>
       </w:pPr>
-      <w:r>
-        <w:rPr>
-          <w:rFonts w:ascii="Consolas" w:hAnsi="Consolas"/>
-        </w:rPr>
-        <w:t>legend("Synthetic PPG", "1^{</w:t>
+      <w:proofErr w:type="gramStart"/>
+      <w:r>
+        <w:rPr>
+          <w:rFonts w:ascii="Consolas" w:hAnsi="Consolas"/>
+        </w:rPr>
+        <w:t>legend(</w:t>
+      </w:r>
+      <w:proofErr w:type="gramEnd"/>
+      <w:r>
+        <w:rPr>
+          <w:rFonts w:ascii="Consolas" w:hAnsi="Consolas"/>
+        </w:rPr>
+        <w:t>"Synthetic PPG", "1^{</w:t>
       </w:r>
       <w:proofErr w:type="spellStart"/>
       <w:r>
@@ -10464,11 +11516,19 @@
           <w:rFonts w:ascii="Consolas" w:hAnsi="Consolas"/>
         </w:rPr>
       </w:pPr>
-      <w:r>
-        <w:rPr>
-          <w:rFonts w:ascii="Consolas" w:hAnsi="Consolas"/>
-        </w:rPr>
-        <w:t>title("An example of generating a waveform using angle model");:</w:t>
+      <w:proofErr w:type="gramStart"/>
+      <w:r>
+        <w:rPr>
+          <w:rFonts w:ascii="Consolas" w:hAnsi="Consolas"/>
+        </w:rPr>
+        <w:t>title(</w:t>
+      </w:r>
+      <w:proofErr w:type="gramEnd"/>
+      <w:r>
+        <w:rPr>
+          <w:rFonts w:ascii="Consolas" w:hAnsi="Consolas"/>
+        </w:rPr>
+        <w:t>"An example of generating a waveform using angle model");:</w:t>
       </w:r>
     </w:p>
     <w:p>
@@ -10718,6 +11778,7 @@
         <w:rPr>
           <w:b/>
           <w:bCs/>
+          <w:noProof/>
           <w:lang w:val="vi-VN"/>
         </w:rPr>
         <w:drawing>

</xml_diff>